<commit_message>
Adição de CSS ao código HTML feito anteriormente.
</commit_message>
<xml_diff>
--- a/HTML5 E CSS3/Material de Apoio html.docx
+++ b/HTML5 E CSS3/Material de Apoio html.docx
@@ -3459,6 +3459,18 @@
         </w:rPr>
         <w:t xml:space="preserve"> é obrigatório e guarda o caminho para a imagem que você quer mostrar na página.</w:t>
       </w:r>
+      <w:r>
+        <w:rPr>
+          <w:rFonts w:ascii="Arial" w:eastAsia="Times New Roman" w:hAnsi="Arial" w:cs="Arial"/>
+          <w:color w:val="23282C"/>
+          <w:sz w:val="28"/>
+          <w:szCs w:val="28"/>
+          <w:lang w:eastAsia="pt-BR"/>
+        </w:rPr>
+        <w:t xml:space="preserve"> Caminhos locais ou a partir de outros sites também são possíveis.</w:t>
+      </w:r>
+      <w:bookmarkStart w:id="0" w:name="_GoBack"/>
+      <w:bookmarkEnd w:id="0"/>
     </w:p>
     <w:p>
       <w:pPr>
@@ -3720,7 +3732,18 @@
           <w:szCs w:val="28"/>
           <w:lang w:eastAsia="pt-BR"/>
         </w:rPr>
-        <w:t>, escolhi uma das imagens e deixei ela com 960 </w:t>
+        <w:t xml:space="preserve">, escolhi uma </w:t>
+      </w:r>
+      <w:r>
+        <w:rPr>
+          <w:rFonts w:ascii="Arial" w:eastAsia="Times New Roman" w:hAnsi="Arial" w:cs="Arial"/>
+          <w:color w:val="23282C"/>
+          <w:sz w:val="28"/>
+          <w:szCs w:val="28"/>
+          <w:lang w:eastAsia="pt-BR"/>
+        </w:rPr>
+        <w:lastRenderedPageBreak/>
+        <w:t>das imagens e deixei ela com 960 </w:t>
       </w:r>
       <w:r>
         <w:rPr>
@@ -3788,7 +3811,6 @@
           <w:szCs w:val="28"/>
           <w:lang w:eastAsia="pt-BR"/>
         </w:rPr>
-        <w:lastRenderedPageBreak/>
         <w:t xml:space="preserve">Dentro do primeiro &lt;header&gt; da página e antes do &lt;h1&gt; iremos adicionar um elemento </w:t>
       </w:r>
       <w:proofErr w:type="spellStart"/>
@@ -4315,8 +4337,6 @@
         </w:rPr>
         <w:t>Prática</w:t>
       </w:r>
-      <w:bookmarkStart w:id="0" w:name="_GoBack"/>
-      <w:bookmarkEnd w:id="0"/>
     </w:p>
     <w:p>
       <w:pPr>

</xml_diff>